<commit_message>
Comandos Linux - Atividade
</commit_message>
<xml_diff>
--- a/Matérias - 1º Sem/Introdução a SO/Entrega 07.03 - Comandos Linux/Comandos Linux.docx
+++ b/Matérias - 1º Sem/Introdução a SO/Entrega 07.03 - Comandos Linux/Comandos Linux.docx
@@ -136,6 +136,7 @@
       <w:r>
         <w:rPr>
           <w:rFonts w:ascii="Arial" w:hAnsi="Arial" w:cs="Arial"/>
+          <w:noProof/>
           <w:sz w:val="28"/>
           <w:szCs w:val="28"/>
         </w:rPr>
@@ -201,39 +202,7 @@
           <w:sz w:val="28"/>
           <w:szCs w:val="28"/>
         </w:rPr>
-        <w:t xml:space="preserve">Trocar </w:t>
-      </w:r>
-      <w:r>
-        <w:rPr>
-          <w:rFonts w:ascii="Arial" w:hAnsi="Arial" w:cs="Arial"/>
-          <w:sz w:val="28"/>
-          <w:szCs w:val="28"/>
-        </w:rPr>
-        <w:t>de</w:t>
-      </w:r>
-      <w:r>
-        <w:rPr>
-          <w:rFonts w:ascii="Arial" w:hAnsi="Arial" w:cs="Arial"/>
-          <w:sz w:val="28"/>
-          <w:szCs w:val="28"/>
-        </w:rPr>
-        <w:t xml:space="preserve"> us</w:t>
-      </w:r>
-      <w:r>
-        <w:rPr>
-          <w:rFonts w:ascii="Arial" w:hAnsi="Arial" w:cs="Arial"/>
-          <w:sz w:val="28"/>
-          <w:szCs w:val="28"/>
-        </w:rPr>
-        <w:t>u</w:t>
-      </w:r>
-      <w:r>
-        <w:rPr>
-          <w:rFonts w:ascii="Arial" w:hAnsi="Arial" w:cs="Arial"/>
-          <w:sz w:val="28"/>
-          <w:szCs w:val="28"/>
-        </w:rPr>
-        <w:t xml:space="preserve">ário: </w:t>
+        <w:t xml:space="preserve">Trocar de usuário: </w:t>
       </w:r>
       <w:proofErr w:type="spellStart"/>
       <w:r>
@@ -268,6 +237,7 @@
       <w:r>
         <w:rPr>
           <w:rFonts w:ascii="Arial" w:hAnsi="Arial" w:cs="Arial"/>
+          <w:noProof/>
           <w:sz w:val="28"/>
           <w:szCs w:val="28"/>
         </w:rPr>
@@ -388,6 +358,7 @@
       <w:r>
         <w:rPr>
           <w:rFonts w:ascii="Arial" w:hAnsi="Arial" w:cs="Arial"/>
+          <w:noProof/>
           <w:sz w:val="28"/>
           <w:szCs w:val="28"/>
         </w:rPr>
@@ -478,6 +449,7 @@
       <w:r>
         <w:rPr>
           <w:rFonts w:ascii="Arial" w:hAnsi="Arial" w:cs="Arial"/>
+          <w:noProof/>
           <w:sz w:val="28"/>
           <w:szCs w:val="28"/>
         </w:rPr>
@@ -559,6 +531,7 @@
       <w:r>
         <w:rPr>
           <w:rFonts w:ascii="Arial" w:hAnsi="Arial" w:cs="Arial"/>
+          <w:noProof/>
           <w:sz w:val="28"/>
           <w:szCs w:val="28"/>
         </w:rPr>
@@ -669,6 +642,7 @@
       <w:r>
         <w:rPr>
           <w:rFonts w:ascii="Arial" w:hAnsi="Arial" w:cs="Arial"/>
+          <w:noProof/>
           <w:sz w:val="28"/>
           <w:szCs w:val="28"/>
         </w:rPr>
@@ -789,6 +763,7 @@
       <w:r>
         <w:rPr>
           <w:rFonts w:ascii="Arial" w:hAnsi="Arial" w:cs="Arial"/>
+          <w:noProof/>
           <w:sz w:val="28"/>
           <w:szCs w:val="28"/>
         </w:rPr>
@@ -909,6 +884,7 @@
       <w:r>
         <w:rPr>
           <w:rFonts w:ascii="Arial" w:hAnsi="Arial" w:cs="Arial"/>
+          <w:noProof/>
           <w:sz w:val="28"/>
           <w:szCs w:val="28"/>
         </w:rPr>
@@ -951,6 +927,7 @@
       <w:r>
         <w:rPr>
           <w:rFonts w:ascii="Arial" w:hAnsi="Arial" w:cs="Arial"/>
+          <w:noProof/>
           <w:sz w:val="28"/>
           <w:szCs w:val="28"/>
         </w:rPr>
@@ -1059,6 +1036,7 @@
       <w:r>
         <w:rPr>
           <w:rFonts w:ascii="Arial" w:hAnsi="Arial" w:cs="Arial"/>
+          <w:noProof/>
           <w:sz w:val="28"/>
           <w:szCs w:val="28"/>
         </w:rPr>
@@ -1160,6 +1138,7 @@
       <w:r>
         <w:rPr>
           <w:rFonts w:ascii="Arial" w:hAnsi="Arial" w:cs="Arial"/>
+          <w:noProof/>
           <w:sz w:val="28"/>
           <w:szCs w:val="28"/>
         </w:rPr>
@@ -1241,21 +1220,32 @@
     </w:p>
     <w:p>
       <w:pPr>
-        <w:jc w:val="both"/>
-        <w:rPr>
-          <w:rFonts w:ascii="Arial" w:hAnsi="Arial" w:cs="Arial"/>
-          <w:sz w:val="28"/>
-          <w:szCs w:val="28"/>
-        </w:rPr>
-      </w:pPr>
-    </w:p>
-    <w:p>
-      <w:pPr>
-        <w:jc w:val="both"/>
-        <w:rPr>
-          <w:rFonts w:ascii="Arial" w:hAnsi="Arial" w:cs="Arial"/>
-          <w:sz w:val="28"/>
-          <w:szCs w:val="28"/>
+        <w:jc w:val="center"/>
+        <w:rPr>
+          <w:rFonts w:ascii="Arial" w:hAnsi="Arial" w:cs="Arial"/>
+          <w:sz w:val="28"/>
+          <w:szCs w:val="28"/>
+          <w:u w:val="single"/>
+        </w:rPr>
+      </w:pPr>
+      <w:r>
+        <w:rPr>
+          <w:rFonts w:ascii="Arial" w:hAnsi="Arial" w:cs="Arial"/>
+          <w:sz w:val="28"/>
+          <w:szCs w:val="28"/>
+          <w:u w:val="single"/>
+        </w:rPr>
+        <w:t>Não consegui executar o comando</w:t>
+      </w:r>
+    </w:p>
+    <w:p>
+      <w:pPr>
+        <w:jc w:val="both"/>
+        <w:rPr>
+          <w:rFonts w:ascii="Arial" w:hAnsi="Arial" w:cs="Arial"/>
+          <w:sz w:val="28"/>
+          <w:szCs w:val="28"/>
+          <w:u w:val="single"/>
         </w:rPr>
       </w:pPr>
     </w:p>
@@ -1290,13 +1280,23 @@
     </w:p>
     <w:p>
       <w:pPr>
-        <w:jc w:val="both"/>
-        <w:rPr>
-          <w:rFonts w:ascii="Arial" w:hAnsi="Arial" w:cs="Arial"/>
-          <w:sz w:val="28"/>
-          <w:szCs w:val="28"/>
-        </w:rPr>
-      </w:pPr>
+        <w:jc w:val="center"/>
+        <w:rPr>
+          <w:rFonts w:ascii="Arial" w:hAnsi="Arial" w:cs="Arial"/>
+          <w:sz w:val="28"/>
+          <w:szCs w:val="28"/>
+          <w:u w:val="single"/>
+        </w:rPr>
+      </w:pPr>
+      <w:r>
+        <w:rPr>
+          <w:rFonts w:ascii="Arial" w:hAnsi="Arial" w:cs="Arial"/>
+          <w:sz w:val="28"/>
+          <w:szCs w:val="28"/>
+          <w:u w:val="single"/>
+        </w:rPr>
+        <w:t>Não consegui executar o comando</w:t>
+      </w:r>
     </w:p>
     <w:p>
       <w:pPr>
@@ -1358,6 +1358,7 @@
       <w:r>
         <w:rPr>
           <w:rFonts w:ascii="Arial" w:hAnsi="Arial" w:cs="Arial"/>
+          <w:noProof/>
           <w:sz w:val="28"/>
           <w:szCs w:val="28"/>
         </w:rPr>
@@ -1507,6 +1508,7 @@
       <w:r>
         <w:rPr>
           <w:rFonts w:ascii="Arial" w:hAnsi="Arial" w:cs="Arial"/>
+          <w:noProof/>
           <w:sz w:val="28"/>
           <w:szCs w:val="28"/>
         </w:rPr>
@@ -1598,6 +1600,7 @@
       <w:r>
         <w:rPr>
           <w:rFonts w:ascii="Arial" w:hAnsi="Arial" w:cs="Arial"/>
+          <w:noProof/>
           <w:sz w:val="28"/>
           <w:szCs w:val="28"/>
         </w:rPr>
@@ -1718,6 +1721,7 @@
       <w:r>
         <w:rPr>
           <w:rFonts w:ascii="Arial" w:hAnsi="Arial" w:cs="Arial"/>
+          <w:noProof/>
           <w:sz w:val="28"/>
           <w:szCs w:val="28"/>
         </w:rPr>
@@ -1839,6 +1843,7 @@
       <w:r>
         <w:rPr>
           <w:rFonts w:ascii="Arial" w:hAnsi="Arial" w:cs="Arial"/>
+          <w:noProof/>
           <w:sz w:val="28"/>
           <w:szCs w:val="28"/>
         </w:rPr>
@@ -1948,6 +1953,7 @@
       <w:r>
         <w:rPr>
           <w:rFonts w:ascii="Arial" w:hAnsi="Arial" w:cs="Arial"/>
+          <w:noProof/>
           <w:sz w:val="28"/>
           <w:szCs w:val="28"/>
         </w:rPr>
@@ -2000,6 +2006,7 @@
       <w:r>
         <w:rPr>
           <w:rFonts w:ascii="Arial" w:hAnsi="Arial" w:cs="Arial"/>
+          <w:noProof/>
           <w:sz w:val="28"/>
           <w:szCs w:val="28"/>
         </w:rPr>
@@ -2112,6 +2119,7 @@
       <w:r>
         <w:rPr>
           <w:rFonts w:ascii="Arial" w:hAnsi="Arial" w:cs="Arial"/>
+          <w:noProof/>
           <w:sz w:val="28"/>
           <w:szCs w:val="28"/>
         </w:rPr>
@@ -2167,6 +2175,7 @@
       <w:r>
         <w:rPr>
           <w:rFonts w:ascii="Arial" w:hAnsi="Arial" w:cs="Arial"/>
+          <w:noProof/>
           <w:sz w:val="28"/>
           <w:szCs w:val="28"/>
         </w:rPr>
@@ -2259,6 +2268,7 @@
       <w:r>
         <w:rPr>
           <w:rFonts w:ascii="Arial" w:hAnsi="Arial" w:cs="Arial"/>
+          <w:noProof/>
           <w:sz w:val="28"/>
           <w:szCs w:val="28"/>
         </w:rPr>

</xml_diff>